<commit_message>
Implementing LPU methods to have same options as MC and make it more efficient implement tests implement parallel_processing
</commit_message>
<xml_diff>
--- a/quality_documentation/punpy_functional_requirements.docx
+++ b/quality_documentation/punpy_functional_requirements.docx
@@ -768,23 +768,7 @@
           <w:sz w:val="20"/>
           <w:szCs w:val="20"/>
         </w:rPr>
-        <w:t xml:space="preserve"> module is a Python software package to propagate random, structured and systematic uncertainties through a given measur</w:t>
-      </w:r>
-      <w:r>
-        <w:rPr>
-          <w:color w:val="000000" w:themeColor="text1"/>
-          <w:sz w:val="20"/>
-          <w:szCs w:val="20"/>
-        </w:rPr>
-        <w:t>e</w:t>
-      </w:r>
-      <w:r>
-        <w:rPr>
-          <w:color w:val="000000" w:themeColor="text1"/>
-          <w:sz w:val="20"/>
-          <w:szCs w:val="20"/>
-        </w:rPr>
-        <w:t>ment function.</w:t>
+        <w:t xml:space="preserve"> module is a Python software package to propagate random, structured and systematic uncertainties through a given measurement function.</w:t>
       </w:r>
     </w:p>
     <w:p>
@@ -827,13 +811,7 @@
         <w:rPr>
           <w:rFonts w:ascii="Arial" w:hAnsi="Arial" w:cs="Arial"/>
         </w:rPr>
-        <w:t>Within the GUM framework uncertainty analysis begins with understanding the measurement function. The measurement function establishes the mathematical relationship between all known input quantities (e.g. instrument counts) and the measurand itself (e.g. radiance). Generally, this may be written as</w:t>
-      </w:r>
-      <w:r>
-        <w:rPr>
-          <w:rFonts w:ascii="Arial" w:hAnsi="Arial" w:cs="Arial"/>
-        </w:rPr>
-        <w:t>:</w:t>
+        <w:t>Within the GUM framework uncertainty analysis begins with understanding the measurement function. The measurement function establishes the mathematical relationship between all known input quantities (e.g. instrument counts) and the measurand itself (e.g. radiance). Generally, this may be written as:</w:t>
       </w:r>
     </w:p>
     <w:p>
@@ -1056,13 +1034,7 @@
         <w:rPr>
           <w:rFonts w:ascii="Arial" w:hAnsi="Arial" w:cs="Arial"/>
         </w:rPr>
-        <w:t xml:space="preserve">Uncertainty analysis is then performed by considering in turn each of these different input quantities to the measurement function. </w:t>
-      </w:r>
-      <w:r>
-        <w:rPr>
-          <w:rFonts w:ascii="Arial" w:hAnsi="Arial" w:cs="Arial"/>
-        </w:rPr>
-        <w:t>This uncertainty can be done using Monte Carlo</w:t>
+        <w:t>Uncertainty analysis is then performed by considering in turn each of these different input quantities to the measurement function. This uncertainty can be done using Monte Carlo</w:t>
       </w:r>
       <w:r>
         <w:rPr>
@@ -1074,13 +1046,7 @@
         <w:rPr>
           <w:rFonts w:ascii="Arial" w:hAnsi="Arial" w:cs="Arial"/>
         </w:rPr>
-        <w:t xml:space="preserve"> methods (Supplement 1 to GUM) or using the</w:t>
-      </w:r>
-      <w:r>
-        <w:rPr>
-          <w:rFonts w:ascii="Arial" w:hAnsi="Arial" w:cs="Arial"/>
-        </w:rPr>
-        <w:t xml:space="preserve"> Law of Propagation of Uncertainties</w:t>
+        <w:t xml:space="preserve"> methods (Supplement 1 to GUM) or using the Law of Propagation of Uncertainties</w:t>
       </w:r>
       <w:r>
         <w:rPr>
@@ -1092,13 +1058,7 @@
         <w:rPr>
           <w:rFonts w:ascii="Arial" w:hAnsi="Arial" w:cs="Arial"/>
         </w:rPr>
-        <w:t xml:space="preserve"> (GUM, 2008)</w:t>
-      </w:r>
-      <w:r>
-        <w:rPr>
-          <w:rFonts w:ascii="Arial" w:hAnsi="Arial" w:cs="Arial"/>
-        </w:rPr>
-        <w:t>. There are different types of uncertainties to be propagated:</w:t>
+        <w:t xml:space="preserve"> (GUM, 2008). There are different types of uncertainties to be propagated:</w:t>
       </w:r>
     </w:p>
     <w:p>
@@ -1132,9 +1092,9 @@
           <w:lang w:eastAsia="en-GB"/>
         </w:rPr>
       </w:pPr>
-      <w:bookmarkStart w:id="11" w:name="_Toc143953788"/>
-      <w:bookmarkStart w:id="12" w:name="_Toc144034940"/>
-      <w:bookmarkStart w:id="13" w:name="_Hlk57728304"/>
+      <w:bookmarkStart w:id="11" w:name="_Hlk57728304"/>
+      <w:bookmarkStart w:id="12" w:name="_Toc143953788"/>
+      <w:bookmarkStart w:id="13" w:name="_Toc144034940"/>
       <w:r>
         <w:rPr>
           <w:rFonts w:ascii="Arial" w:hAnsi="Arial" w:cs="Arial"/>
@@ -1173,7 +1133,7 @@
         </w:rPr>
         <w:t xml:space="preserve"> process vary unpredictably from (one set of) measurement(s) to (another set of) measurement(s). These</w:t>
       </w:r>
-      <w:bookmarkEnd w:id="13"/>
+      <w:bookmarkEnd w:id="11"/>
       <w:r>
         <w:rPr>
           <w:rFonts w:ascii="Arial" w:hAnsi="Arial" w:cs="Arial"/>
@@ -1393,8 +1353,8 @@
         <w:t>References</w:t>
       </w:r>
       <w:bookmarkEnd w:id="10"/>
-      <w:bookmarkEnd w:id="11"/>
       <w:bookmarkEnd w:id="12"/>
+      <w:bookmarkEnd w:id="13"/>
     </w:p>
     <w:p/>
     <w:p>
@@ -1456,21 +1416,7 @@
           <w:rFonts w:ascii="Arial" w:hAnsi="Arial" w:cs="Arial"/>
           <w:color w:val="000000" w:themeColor="text1"/>
         </w:rPr>
-        <w:t xml:space="preserve"> (</w:t>
-      </w:r>
-      <w:r>
-        <w:rPr>
-          <w:rFonts w:ascii="Arial" w:hAnsi="Arial" w:cs="Arial"/>
-          <w:color w:val="000000" w:themeColor="text1"/>
-        </w:rPr>
-        <w:t>https://www.bipm.org/utils/common/documents/jcgm/JCGM_101_2008_E.pdf</w:t>
-      </w:r>
-      <w:r>
-        <w:rPr>
-          <w:rFonts w:ascii="Arial" w:hAnsi="Arial" w:cs="Arial"/>
-          <w:color w:val="000000" w:themeColor="text1"/>
-        </w:rPr>
-        <w:t>)</w:t>
+        <w:t xml:space="preserve"> (https://www.bipm.org/utils/common/documents/jcgm/JCGM_101_2008_E.pdf)</w:t>
       </w:r>
     </w:p>
     <w:p>
@@ -1744,9 +1690,82 @@
           <w:shd w:val="clear" w:color="auto" w:fill="F3F3F3"/>
           <w:lang w:val="en-US"/>
         </w:rPr>
-        <w:t xml:space="preserve"> should have functions for </w:t>
-      </w:r>
-      <w:r>
+        <w:t xml:space="preserve"> should have functions for propagating random uncertainties, systematic uncertainties and structured uncertainties.</w:t>
+      </w:r>
+    </w:p>
+    <w:p>
+      <w:pPr>
+        <w:pStyle w:val="Heading3"/>
+        <w:rPr>
+          <w:rFonts w:cs="Arial"/>
+          <w:b w:val="0"/>
+          <w:bCs w:val="0"/>
+          <w:color w:val="000000" w:themeColor="text1"/>
+        </w:rPr>
+      </w:pPr>
+      <w:r>
+        <w:rPr>
+          <w:rFonts w:cs="Arial"/>
+          <w:b w:val="0"/>
+          <w:bCs w:val="0"/>
+          <w:color w:val="000000" w:themeColor="text1"/>
+          <w:shd w:val="clear" w:color="auto" w:fill="F3F3F3"/>
+        </w:rPr>
+        <w:t>[</w:t>
+      </w:r>
+      <w:r>
+        <w:rPr>
+          <w:rFonts w:cs="Arial"/>
+          <w:b w:val="0"/>
+          <w:bCs w:val="0"/>
+          <w:color w:val="000000" w:themeColor="text1"/>
+          <w:shd w:val="clear" w:color="auto" w:fill="F3F3F3"/>
+        </w:rPr>
+        <w:t>Critical</w:t>
+      </w:r>
+      <w:r>
+        <w:rPr>
+          <w:rFonts w:cs="Arial"/>
+          <w:b w:val="0"/>
+          <w:bCs w:val="0"/>
+          <w:color w:val="000000" w:themeColor="text1"/>
+          <w:shd w:val="clear" w:color="auto" w:fill="F3F3F3"/>
+        </w:rPr>
+        <w:t>]</w:t>
+      </w:r>
+      <w:r>
+        <w:rPr>
+          <w:rFonts w:cs="Arial"/>
+          <w:b w:val="0"/>
+          <w:bCs w:val="0"/>
+          <w:color w:val="000000" w:themeColor="text1"/>
+        </w:rPr>
+        <w:t xml:space="preserve"> </w:t>
+      </w:r>
+      <w:proofErr w:type="spellStart"/>
+      <w:r>
+        <w:rPr>
+          <w:rFonts w:cs="Arial"/>
+          <w:b w:val="0"/>
+          <w:bCs w:val="0"/>
+          <w:color w:val="000000" w:themeColor="text1"/>
+        </w:rPr>
+        <w:t>Punpy</w:t>
+      </w:r>
+      <w:proofErr w:type="spellEnd"/>
+      <w:r>
+        <w:rPr>
+          <w:rFonts w:cs="Arial"/>
+          <w:b w:val="0"/>
+          <w:bCs w:val="0"/>
+          <w:color w:val="000000" w:themeColor="text1"/>
+        </w:rPr>
+        <w:t xml:space="preserve"> should be able to deal with covariance matrices as well as uncertainties.</w:t>
+      </w:r>
+    </w:p>
+    <w:p>
+      <w:pPr>
+        <w:pStyle w:val="Heading3"/>
         <w:rPr>
           <w:rFonts w:cs="Arial"/>
           <w:b w:val="0"/>
@@ -1755,8 +1774,7 @@
           <w:shd w:val="clear" w:color="auto" w:fill="F3F3F3"/>
           <w:lang w:val="en-US"/>
         </w:rPr>
-        <w:t>propagating</w:t>
-      </w:r>
+      </w:pPr>
       <w:r>
         <w:rPr>
           <w:rFonts w:cs="Arial"/>
@@ -1766,82 +1784,9 @@
           <w:shd w:val="clear" w:color="auto" w:fill="F3F3F3"/>
           <w:lang w:val="en-US"/>
         </w:rPr>
-        <w:t xml:space="preserve"> random uncertainties, systematic uncertainties and structured uncertainties.</w:t>
-      </w:r>
-    </w:p>
-    <w:p>
-      <w:pPr>
-        <w:pStyle w:val="Heading3"/>
-        <w:rPr>
-          <w:rFonts w:cs="Arial"/>
-          <w:b w:val="0"/>
-          <w:bCs w:val="0"/>
-          <w:color w:val="000000" w:themeColor="text1"/>
-        </w:rPr>
-      </w:pPr>
-      <w:r>
-        <w:rPr>
-          <w:rFonts w:cs="Arial"/>
-          <w:b w:val="0"/>
-          <w:bCs w:val="0"/>
-          <w:color w:val="000000" w:themeColor="text1"/>
-          <w:shd w:val="clear" w:color="auto" w:fill="F3F3F3"/>
-        </w:rPr>
         <w:t>[</w:t>
       </w:r>
       <w:r>
-        <w:rPr>
-          <w:rFonts w:cs="Arial"/>
-          <w:b w:val="0"/>
-          <w:bCs w:val="0"/>
-          <w:color w:val="000000" w:themeColor="text1"/>
-          <w:shd w:val="clear" w:color="auto" w:fill="F3F3F3"/>
-        </w:rPr>
-        <w:t>Critical</w:t>
-      </w:r>
-      <w:r>
-        <w:rPr>
-          <w:rFonts w:cs="Arial"/>
-          <w:b w:val="0"/>
-          <w:bCs w:val="0"/>
-          <w:color w:val="000000" w:themeColor="text1"/>
-          <w:shd w:val="clear" w:color="auto" w:fill="F3F3F3"/>
-        </w:rPr>
-        <w:t>]</w:t>
-      </w:r>
-      <w:r>
-        <w:rPr>
-          <w:rFonts w:cs="Arial"/>
-          <w:b w:val="0"/>
-          <w:bCs w:val="0"/>
-          <w:color w:val="000000" w:themeColor="text1"/>
-        </w:rPr>
-        <w:t xml:space="preserve"> </w:t>
-      </w:r>
-      <w:proofErr w:type="spellStart"/>
-      <w:r>
-        <w:rPr>
-          <w:rFonts w:cs="Arial"/>
-          <w:b w:val="0"/>
-          <w:bCs w:val="0"/>
-          <w:color w:val="000000" w:themeColor="text1"/>
-        </w:rPr>
-        <w:t>Punpy</w:t>
-      </w:r>
-      <w:proofErr w:type="spellEnd"/>
-      <w:r>
-        <w:rPr>
-          <w:rFonts w:cs="Arial"/>
-          <w:b w:val="0"/>
-          <w:bCs w:val="0"/>
-          <w:color w:val="000000" w:themeColor="text1"/>
-        </w:rPr>
-        <w:t xml:space="preserve"> should be able to deal with covariance matrices as well as uncertainties.</w:t>
-      </w:r>
-    </w:p>
-    <w:p>
-      <w:pPr>
-        <w:pStyle w:val="Heading3"/>
         <w:rPr>
           <w:rFonts w:cs="Arial"/>
           <w:b w:val="0"/>
@@ -1850,7 +1795,8 @@
           <w:shd w:val="clear" w:color="auto" w:fill="F3F3F3"/>
           <w:lang w:val="en-US"/>
         </w:rPr>
-      </w:pPr>
+        <w:t>Mayor</w:t>
+      </w:r>
       <w:r>
         <w:rPr>
           <w:rFonts w:cs="Arial"/>
@@ -1860,8 +1806,9 @@
           <w:shd w:val="clear" w:color="auto" w:fill="F3F3F3"/>
           <w:lang w:val="en-US"/>
         </w:rPr>
-        <w:t>[</w:t>
-      </w:r>
+        <w:t xml:space="preserve">] </w:t>
+      </w:r>
+      <w:proofErr w:type="spellStart"/>
       <w:r>
         <w:rPr>
           <w:rFonts w:cs="Arial"/>
@@ -1871,8 +1818,9 @@
           <w:shd w:val="clear" w:color="auto" w:fill="F3F3F3"/>
           <w:lang w:val="en-US"/>
         </w:rPr>
-        <w:t>Mayor</w:t>
-      </w:r>
+        <w:t>Punpy</w:t>
+      </w:r>
+      <w:proofErr w:type="spellEnd"/>
       <w:r>
         <w:rPr>
           <w:rFonts w:cs="Arial"/>
@@ -1882,9 +1830,8 @@
           <w:shd w:val="clear" w:color="auto" w:fill="F3F3F3"/>
           <w:lang w:val="en-US"/>
         </w:rPr>
-        <w:t xml:space="preserve">] </w:t>
-      </w:r>
-      <w:proofErr w:type="spellStart"/>
+        <w:t xml:space="preserve"> should allow to propagate uncertainties which are systematic</w:t>
+      </w:r>
       <w:r>
         <w:rPr>
           <w:rFonts w:cs="Arial"/>
@@ -1894,9 +1841,8 @@
           <w:shd w:val="clear" w:color="auto" w:fill="F3F3F3"/>
           <w:lang w:val="en-US"/>
         </w:rPr>
-        <w:t>Punpy</w:t>
-      </w:r>
-      <w:proofErr w:type="spellEnd"/>
+        <w:t>/random</w:t>
+      </w:r>
       <w:r>
         <w:rPr>
           <w:rFonts w:cs="Arial"/>
@@ -1906,8 +1852,90 @@
           <w:shd w:val="clear" w:color="auto" w:fill="F3F3F3"/>
           <w:lang w:val="en-US"/>
         </w:rPr>
-        <w:t xml:space="preserve"> should </w:t>
-      </w:r>
+        <w:t xml:space="preserve"> along one dimension (associated with repeated measurements) and have a custom correlation structure along another dimension (e.g. between wavelengths).</w:t>
+      </w:r>
+    </w:p>
+    <w:p>
+      <w:pPr>
+        <w:pStyle w:val="Heading3"/>
+        <w:rPr>
+          <w:rFonts w:cs="Arial"/>
+          <w:b w:val="0"/>
+          <w:bCs w:val="0"/>
+          <w:color w:val="000000" w:themeColor="text1"/>
+        </w:rPr>
+      </w:pPr>
+      <w:r>
+        <w:rPr>
+          <w:rFonts w:cs="Arial"/>
+          <w:b w:val="0"/>
+          <w:bCs w:val="0"/>
+          <w:color w:val="000000" w:themeColor="text1"/>
+          <w:shd w:val="clear" w:color="auto" w:fill="F3F3F3"/>
+        </w:rPr>
+        <w:t>[</w:t>
+      </w:r>
+      <w:r>
+        <w:rPr>
+          <w:rFonts w:cs="Arial"/>
+          <w:b w:val="0"/>
+          <w:bCs w:val="0"/>
+          <w:color w:val="000000" w:themeColor="text1"/>
+          <w:shd w:val="clear" w:color="auto" w:fill="F3F3F3"/>
+        </w:rPr>
+        <w:t>Minor</w:t>
+      </w:r>
+      <w:r>
+        <w:rPr>
+          <w:rFonts w:cs="Arial"/>
+          <w:b w:val="0"/>
+          <w:bCs w:val="0"/>
+          <w:color w:val="000000" w:themeColor="text1"/>
+          <w:shd w:val="clear" w:color="auto" w:fill="F3F3F3"/>
+        </w:rPr>
+        <w:t>]</w:t>
+      </w:r>
+      <w:r>
+        <w:rPr>
+          <w:rFonts w:cs="Arial"/>
+          <w:b w:val="0"/>
+          <w:bCs w:val="0"/>
+          <w:color w:val="000000" w:themeColor="text1"/>
+        </w:rPr>
+        <w:t xml:space="preserve"> </w:t>
+      </w:r>
+      <w:proofErr w:type="spellStart"/>
+      <w:r>
+        <w:rPr>
+          <w:rFonts w:cs="Arial"/>
+          <w:b w:val="0"/>
+          <w:bCs w:val="0"/>
+          <w:color w:val="000000" w:themeColor="text1"/>
+        </w:rPr>
+        <w:t>Punpy</w:t>
+      </w:r>
+      <w:proofErr w:type="spellEnd"/>
+      <w:r>
+        <w:rPr>
+          <w:rFonts w:cs="Arial"/>
+          <w:b w:val="0"/>
+          <w:bCs w:val="0"/>
+          <w:color w:val="000000" w:themeColor="text1"/>
+        </w:rPr>
+        <w:t xml:space="preserve"> should allow to specify a single correlation matrix, that is combined with the uncertainties for repeated measurements </w:t>
+      </w:r>
+    </w:p>
+    <w:p>
+      <w:pPr>
+        <w:pStyle w:val="Heading3"/>
+        <w:rPr>
+          <w:rFonts w:cs="Arial"/>
+          <w:b w:val="0"/>
+          <w:bCs w:val="0"/>
+          <w:color w:val="000000" w:themeColor="text1"/>
+          <w:lang w:val="en-US"/>
+        </w:rPr>
+      </w:pPr>
       <w:r>
         <w:rPr>
           <w:rFonts w:cs="Arial"/>
@@ -1917,8 +1945,42 @@
           <w:shd w:val="clear" w:color="auto" w:fill="F3F3F3"/>
           <w:lang w:val="en-US"/>
         </w:rPr>
-        <w:t>allow to propagate uncertainties which are systematic</w:t>
-      </w:r>
+        <w:t xml:space="preserve">[Critical] </w:t>
+      </w:r>
+      <w:proofErr w:type="spellStart"/>
+      <w:r>
+        <w:rPr>
+          <w:rFonts w:cs="Arial"/>
+          <w:b w:val="0"/>
+          <w:bCs w:val="0"/>
+          <w:color w:val="000000" w:themeColor="text1"/>
+          <w:lang w:val="en-US"/>
+        </w:rPr>
+        <w:t>Punpy</w:t>
+      </w:r>
+      <w:proofErr w:type="spellEnd"/>
+      <w:r>
+        <w:rPr>
+          <w:rFonts w:cs="Arial"/>
+          <w:b w:val="0"/>
+          <w:bCs w:val="0"/>
+          <w:color w:val="000000" w:themeColor="text1"/>
+          <w:lang w:val="en-US"/>
+        </w:rPr>
+        <w:t xml:space="preserve"> needs to be able to propagate uncertainties using the MC method.</w:t>
+      </w:r>
+    </w:p>
+    <w:p>
+      <w:pPr>
+        <w:pStyle w:val="Heading3"/>
+        <w:rPr>
+          <w:rFonts w:cs="Arial"/>
+          <w:b w:val="0"/>
+          <w:bCs w:val="0"/>
+          <w:color w:val="000000" w:themeColor="text1"/>
+          <w:lang w:val="en-US"/>
+        </w:rPr>
+      </w:pPr>
       <w:r>
         <w:rPr>
           <w:rFonts w:cs="Arial"/>
@@ -1928,7 +1990,7 @@
           <w:shd w:val="clear" w:color="auto" w:fill="F3F3F3"/>
           <w:lang w:val="en-US"/>
         </w:rPr>
-        <w:t>/random</w:t>
+        <w:t>[</w:t>
       </w:r>
       <w:r>
         <w:rPr>
@@ -1939,7 +2001,7 @@
           <w:shd w:val="clear" w:color="auto" w:fill="F3F3F3"/>
           <w:lang w:val="en-US"/>
         </w:rPr>
-        <w:t xml:space="preserve"> along one dimension (associated with repeated measurements) and have a custom correlation structure along another dimension (e.g. between wavelengths)</w:t>
+        <w:t>Mayor</w:t>
       </w:r>
       <w:r>
         <w:rPr>
@@ -1950,57 +2012,7 @@
           <w:shd w:val="clear" w:color="auto" w:fill="F3F3F3"/>
           <w:lang w:val="en-US"/>
         </w:rPr>
-        <w:t>.</w:t>
-      </w:r>
-    </w:p>
-    <w:p>
-      <w:pPr>
-        <w:pStyle w:val="Heading3"/>
-        <w:rPr>
-          <w:rFonts w:cs="Arial"/>
-          <w:b w:val="0"/>
-          <w:bCs w:val="0"/>
-          <w:color w:val="000000" w:themeColor="text1"/>
-        </w:rPr>
-      </w:pPr>
-      <w:r>
-        <w:rPr>
-          <w:rFonts w:cs="Arial"/>
-          <w:b w:val="0"/>
-          <w:bCs w:val="0"/>
-          <w:color w:val="000000" w:themeColor="text1"/>
-          <w:shd w:val="clear" w:color="auto" w:fill="F3F3F3"/>
-        </w:rPr>
-        <w:t>[</w:t>
-      </w:r>
-      <w:r>
-        <w:rPr>
-          <w:rFonts w:cs="Arial"/>
-          <w:b w:val="0"/>
-          <w:bCs w:val="0"/>
-          <w:color w:val="000000" w:themeColor="text1"/>
-          <w:shd w:val="clear" w:color="auto" w:fill="F3F3F3"/>
-        </w:rPr>
-        <w:t>Minor</w:t>
-      </w:r>
-      <w:r>
-        <w:rPr>
-          <w:rFonts w:cs="Arial"/>
-          <w:b w:val="0"/>
-          <w:bCs w:val="0"/>
-          <w:color w:val="000000" w:themeColor="text1"/>
-          <w:shd w:val="clear" w:color="auto" w:fill="F3F3F3"/>
-        </w:rPr>
-        <w:t>]</w:t>
-      </w:r>
-      <w:r>
-        <w:rPr>
-          <w:rFonts w:cs="Arial"/>
-          <w:b w:val="0"/>
-          <w:bCs w:val="0"/>
-          <w:color w:val="000000" w:themeColor="text1"/>
-        </w:rPr>
-        <w:t xml:space="preserve"> </w:t>
+        <w:t xml:space="preserve">] </w:t>
       </w:r>
       <w:proofErr w:type="spellStart"/>
       <w:r>
@@ -2009,6 +2021,7 @@
           <w:b w:val="0"/>
           <w:bCs w:val="0"/>
           <w:color w:val="000000" w:themeColor="text1"/>
+          <w:lang w:val="en-US"/>
         </w:rPr>
         <w:t>Punpy</w:t>
       </w:r>
@@ -2019,26 +2032,19 @@
           <w:b w:val="0"/>
           <w:bCs w:val="0"/>
           <w:color w:val="000000" w:themeColor="text1"/>
-        </w:rPr>
-        <w:t xml:space="preserve"> </w:t>
-      </w:r>
-      <w:r>
-        <w:rPr>
-          <w:rFonts w:cs="Arial"/>
-          <w:b w:val="0"/>
-          <w:bCs w:val="0"/>
-          <w:color w:val="000000" w:themeColor="text1"/>
-        </w:rPr>
-        <w:t>should allow</w:t>
-      </w:r>
-      <w:r>
-        <w:rPr>
-          <w:rFonts w:cs="Arial"/>
-          <w:b w:val="0"/>
-          <w:bCs w:val="0"/>
-          <w:color w:val="000000" w:themeColor="text1"/>
-        </w:rPr>
-        <w:t xml:space="preserve"> to specify a single correlation matrix, that is combined with the uncertainties for repeated measurements </w:t>
+          <w:lang w:val="en-US"/>
+        </w:rPr>
+        <w:t xml:space="preserve"> needs to be able to propagate uncertainties using the </w:t>
+      </w:r>
+      <w:r>
+        <w:rPr>
+          <w:rFonts w:cs="Arial"/>
+          <w:b w:val="0"/>
+          <w:bCs w:val="0"/>
+          <w:color w:val="000000" w:themeColor="text1"/>
+          <w:lang w:val="en-US"/>
+        </w:rPr>
+        <w:t xml:space="preserve">LPU method. </w:t>
       </w:r>
     </w:p>
     <w:p>
@@ -2061,42 +2067,8 @@
           <w:shd w:val="clear" w:color="auto" w:fill="F3F3F3"/>
           <w:lang w:val="en-US"/>
         </w:rPr>
-        <w:t xml:space="preserve">[Critical] </w:t>
-      </w:r>
-      <w:proofErr w:type="spellStart"/>
-      <w:r>
-        <w:rPr>
-          <w:rFonts w:cs="Arial"/>
-          <w:b w:val="0"/>
-          <w:bCs w:val="0"/>
-          <w:color w:val="000000" w:themeColor="text1"/>
-          <w:lang w:val="en-US"/>
-        </w:rPr>
-        <w:t>Punpy</w:t>
-      </w:r>
-      <w:proofErr w:type="spellEnd"/>
-      <w:r>
-        <w:rPr>
-          <w:rFonts w:cs="Arial"/>
-          <w:b w:val="0"/>
-          <w:bCs w:val="0"/>
-          <w:color w:val="000000" w:themeColor="text1"/>
-          <w:lang w:val="en-US"/>
-        </w:rPr>
-        <w:t xml:space="preserve"> needs to be able to propagate uncertainties using the MC method.</w:t>
-      </w:r>
-    </w:p>
-    <w:p>
-      <w:pPr>
-        <w:pStyle w:val="Heading3"/>
-        <w:rPr>
-          <w:rFonts w:cs="Arial"/>
-          <w:b w:val="0"/>
-          <w:bCs w:val="0"/>
-          <w:color w:val="000000" w:themeColor="text1"/>
-          <w:lang w:val="en-US"/>
-        </w:rPr>
-      </w:pPr>
+        <w:t>[</w:t>
+      </w:r>
       <w:r>
         <w:rPr>
           <w:rFonts w:cs="Arial"/>
@@ -2106,7 +2078,7 @@
           <w:shd w:val="clear" w:color="auto" w:fill="F3F3F3"/>
           <w:lang w:val="en-US"/>
         </w:rPr>
-        <w:t>[</w:t>
+        <w:t>Mayor</w:t>
       </w:r>
       <w:r>
         <w:rPr>
@@ -2117,20 +2089,18 @@
           <w:shd w:val="clear" w:color="auto" w:fill="F3F3F3"/>
           <w:lang w:val="en-US"/>
         </w:rPr>
-        <w:t>Mayor</w:t>
-      </w:r>
-      <w:r>
-        <w:rPr>
-          <w:rFonts w:cs="Arial"/>
-          <w:b w:val="0"/>
-          <w:bCs w:val="0"/>
-          <w:color w:val="000000" w:themeColor="text1"/>
-          <w:shd w:val="clear" w:color="auto" w:fill="F3F3F3"/>
+        <w:t xml:space="preserve">] </w:t>
+      </w:r>
+      <w:r>
+        <w:rPr>
+          <w:rFonts w:cs="Arial"/>
+          <w:b w:val="0"/>
+          <w:bCs w:val="0"/>
+          <w:color w:val="000000" w:themeColor="text1"/>
           <w:lang w:val="en-US"/>
         </w:rPr>
-        <w:t xml:space="preserve">] </w:t>
-      </w:r>
-      <w:proofErr w:type="spellStart"/>
+        <w:t>In</w:t>
+      </w:r>
       <w:r>
         <w:rPr>
           <w:rFonts w:cs="Arial"/>
@@ -2139,9 +2109,8 @@
           <w:color w:val="000000" w:themeColor="text1"/>
           <w:lang w:val="en-US"/>
         </w:rPr>
-        <w:t>Punpy</w:t>
-      </w:r>
-      <w:proofErr w:type="spellEnd"/>
+        <w:t xml:space="preserve"> the </w:t>
+      </w:r>
       <w:r>
         <w:rPr>
           <w:rFonts w:cs="Arial"/>
@@ -2150,7 +2119,7 @@
           <w:color w:val="000000" w:themeColor="text1"/>
           <w:lang w:val="en-US"/>
         </w:rPr>
-        <w:t xml:space="preserve"> needs to be able to propagate uncertainties using the </w:t>
+        <w:t>LPU method</w:t>
       </w:r>
       <w:r>
         <w:rPr>
@@ -2160,7 +2129,17 @@
           <w:color w:val="000000" w:themeColor="text1"/>
           <w:lang w:val="en-US"/>
         </w:rPr>
-        <w:t xml:space="preserve">LPU method. </w:t>
+        <w:t>, it should be possible to specify analytically derived functions for the derivatives</w:t>
+      </w:r>
+      <w:r>
+        <w:rPr>
+          <w:rFonts w:cs="Arial"/>
+          <w:b w:val="0"/>
+          <w:bCs w:val="0"/>
+          <w:color w:val="000000" w:themeColor="text1"/>
+          <w:lang w:val="en-US"/>
+        </w:rPr>
+        <w:t xml:space="preserve">. </w:t>
       </w:r>
     </w:p>
     <w:p>
@@ -2411,6 +2390,15 @@
           <w:bCs w:val="0"/>
           <w:color w:val="000000" w:themeColor="text1"/>
         </w:rPr>
+        <w:t xml:space="preserve"> (including on an online server for testing)</w:t>
+      </w:r>
+      <w:r>
+        <w:rPr>
+          <w:rFonts w:cs="Arial"/>
+          <w:b w:val="0"/>
+          <w:bCs w:val="0"/>
+          <w:color w:val="000000" w:themeColor="text1"/>
+        </w:rPr>
         <w:t>, preferably using pip.</w:t>
       </w:r>
     </w:p>
@@ -2544,51 +2532,6 @@
     </w:p>
     <w:p>
       <w:pPr>
-        <w:rPr>
-          <w:color w:val="000000" w:themeColor="text1"/>
-        </w:rPr>
-      </w:pPr>
-    </w:p>
-    <w:p>
-      <w:pPr>
-        <w:pStyle w:val="Heading2"/>
-        <w:rPr>
-          <w:rFonts w:cs="Arial"/>
-          <w:color w:val="000000" w:themeColor="text1"/>
-        </w:rPr>
-      </w:pPr>
-      <w:r>
-        <w:rPr>
-          <w:rFonts w:cs="Arial"/>
-          <w:color w:val="000000" w:themeColor="text1"/>
-        </w:rPr>
-        <w:t>External interface</w:t>
-      </w:r>
-    </w:p>
-    <w:p>
-      <w:pPr>
-        <w:rPr>
-          <w:rFonts w:ascii="Arial" w:hAnsi="Arial" w:cs="Arial"/>
-          <w:color w:val="000000" w:themeColor="text1"/>
-        </w:rPr>
-      </w:pPr>
-      <w:r>
-        <w:rPr>
-          <w:rFonts w:ascii="Arial" w:hAnsi="Arial" w:cs="Arial"/>
-          <w:color w:val="000000" w:themeColor="text1"/>
-        </w:rPr>
-        <w:t>Definition of interfaces with other software or hardware</w:t>
-      </w:r>
-      <w:r>
-        <w:rPr>
-          <w:rFonts w:ascii="Arial" w:hAnsi="Arial" w:cs="Arial"/>
-          <w:color w:val="000000" w:themeColor="text1"/>
-        </w:rPr>
-        <w:t>.</w:t>
-      </w:r>
-    </w:p>
-    <w:p>
-      <w:pPr>
         <w:pStyle w:val="Heading3"/>
         <w:rPr>
           <w:rFonts w:cs="Arial"/>
@@ -2619,7 +2562,7 @@
           <w:shd w:val="clear" w:color="auto" w:fill="F3F3F3"/>
           <w:lang w:val="en-US"/>
         </w:rPr>
-        <w:t>Critical</w:t>
+        <w:t>Minor</w:t>
       </w:r>
       <w:r>
         <w:rPr>
@@ -2640,6 +2583,108 @@
           <w:bCs w:val="0"/>
           <w:color w:val="000000" w:themeColor="text1"/>
         </w:rPr>
+        <w:t xml:space="preserve">The MC and LPU methods should have an as similar user interface as possible. </w:t>
+      </w:r>
+    </w:p>
+    <w:p/>
+    <w:p>
+      <w:pPr>
+        <w:rPr>
+          <w:color w:val="000000" w:themeColor="text1"/>
+        </w:rPr>
+      </w:pPr>
+    </w:p>
+    <w:p>
+      <w:pPr>
+        <w:pStyle w:val="Heading2"/>
+        <w:rPr>
+          <w:rFonts w:cs="Arial"/>
+          <w:color w:val="000000" w:themeColor="text1"/>
+        </w:rPr>
+      </w:pPr>
+      <w:r>
+        <w:rPr>
+          <w:rFonts w:cs="Arial"/>
+          <w:color w:val="000000" w:themeColor="text1"/>
+        </w:rPr>
+        <w:t>External interface</w:t>
+      </w:r>
+    </w:p>
+    <w:p>
+      <w:pPr>
+        <w:rPr>
+          <w:rFonts w:ascii="Arial" w:hAnsi="Arial" w:cs="Arial"/>
+          <w:color w:val="000000" w:themeColor="text1"/>
+        </w:rPr>
+      </w:pPr>
+      <w:r>
+        <w:rPr>
+          <w:rFonts w:ascii="Arial" w:hAnsi="Arial" w:cs="Arial"/>
+          <w:color w:val="000000" w:themeColor="text1"/>
+        </w:rPr>
+        <w:t>Definition of interfaces with other software or hardware</w:t>
+      </w:r>
+      <w:r>
+        <w:rPr>
+          <w:rFonts w:ascii="Arial" w:hAnsi="Arial" w:cs="Arial"/>
+          <w:color w:val="000000" w:themeColor="text1"/>
+        </w:rPr>
+        <w:t>.</w:t>
+      </w:r>
+    </w:p>
+    <w:p>
+      <w:pPr>
+        <w:pStyle w:val="Heading3"/>
+        <w:rPr>
+          <w:rFonts w:cs="Arial"/>
+          <w:b w:val="0"/>
+          <w:bCs w:val="0"/>
+          <w:color w:val="000000" w:themeColor="text1"/>
+        </w:rPr>
+      </w:pPr>
+      <w:r>
+        <w:rPr>
+          <w:rFonts w:cs="Arial"/>
+          <w:b w:val="0"/>
+          <w:bCs w:val="0"/>
+          <w:color w:val="000000" w:themeColor="text1"/>
+          <w:szCs w:val="17"/>
+          <w:shd w:val="clear" w:color="auto" w:fill="F3F3F3"/>
+          <w:lang w:val="en-US"/>
+        </w:rPr>
+        <w:t>[</w:t>
+      </w:r>
+      <w:r>
+        <w:rPr>
+          <w:rFonts w:cs="Arial"/>
+          <w:b w:val="0"/>
+          <w:bCs w:val="0"/>
+          <w:color w:val="000000" w:themeColor="text1"/>
+          <w:szCs w:val="17"/>
+          <w:shd w:val="clear" w:color="auto" w:fill="F3F3F3"/>
+          <w:lang w:val="en-US"/>
+        </w:rPr>
+        <w:t>Critical</w:t>
+      </w:r>
+      <w:r>
+        <w:rPr>
+          <w:rFonts w:cs="Arial"/>
+          <w:b w:val="0"/>
+          <w:bCs w:val="0"/>
+          <w:color w:val="000000" w:themeColor="text1"/>
+          <w:szCs w:val="17"/>
+          <w:shd w:val="clear" w:color="auto" w:fill="F3F3F3"/>
+          <w:lang w:val="en-US"/>
+        </w:rPr>
+        <w:t xml:space="preserve">] </w:t>
+      </w:r>
+      <w:r>
+        <w:rPr>
+          <w:rFonts w:cs="Arial"/>
+          <w:b w:val="0"/>
+          <w:bCs w:val="0"/>
+          <w:color w:val="000000" w:themeColor="text1"/>
+        </w:rPr>
         <w:t xml:space="preserve">It needs to be very straightforward to import and use </w:t>
       </w:r>
       <w:proofErr w:type="spellStart"/>
@@ -2685,8 +2730,11 @@
           <w:rFonts w:cs="Arial"/>
           <w:color w:val="000000" w:themeColor="text1"/>
         </w:rPr>
+        <w:lastRenderedPageBreak/>
         <w:t xml:space="preserve">Input / Output File(s) </w:t>
       </w:r>
+      <w:bookmarkStart w:id="20" w:name="_GoBack"/>
+      <w:bookmarkEnd w:id="20"/>
     </w:p>
     <w:p>
       <w:pPr>
@@ -2770,34 +2818,92 @@
           <w:bCs w:val="0"/>
           <w:color w:val="000000" w:themeColor="text1"/>
         </w:rPr>
+        <w:t xml:space="preserve"> takes as input a measurement function as a python function which </w:t>
+      </w:r>
+      <w:r>
+        <w:rPr>
+          <w:rFonts w:cs="Arial"/>
+          <w:b w:val="0"/>
+          <w:bCs w:val="0"/>
+          <w:color w:val="000000" w:themeColor="text1"/>
+          <w:lang w:val="en-US"/>
+        </w:rPr>
+        <w:t>takes input quantities as function arguments and that returns the measurand.</w:t>
+      </w:r>
+    </w:p>
+    <w:p>
+      <w:pPr>
+        <w:pStyle w:val="Heading3"/>
+        <w:rPr>
+          <w:rFonts w:cs="Arial"/>
+          <w:b w:val="0"/>
+          <w:bCs w:val="0"/>
+          <w:color w:val="000000" w:themeColor="text1"/>
+        </w:rPr>
+      </w:pPr>
+      <w:r>
+        <w:rPr>
+          <w:rFonts w:cs="Arial"/>
+          <w:b w:val="0"/>
+          <w:bCs w:val="0"/>
+          <w:color w:val="000000" w:themeColor="text1"/>
+          <w:shd w:val="clear" w:color="auto" w:fill="F3F3F3"/>
+        </w:rPr>
+        <w:t>[Critical]</w:t>
+      </w:r>
+      <w:r>
+        <w:rPr>
+          <w:rFonts w:cs="Arial"/>
+          <w:b w:val="0"/>
+          <w:bCs w:val="0"/>
+          <w:color w:val="000000" w:themeColor="text1"/>
+        </w:rPr>
         <w:t xml:space="preserve"> </w:t>
       </w:r>
-      <w:r>
-        <w:rPr>
-          <w:rFonts w:cs="Arial"/>
-          <w:b w:val="0"/>
-          <w:bCs w:val="0"/>
-          <w:color w:val="000000" w:themeColor="text1"/>
-        </w:rPr>
-        <w:t xml:space="preserve">takes as input a measurement function as a python function which </w:t>
-      </w:r>
-      <w:r>
-        <w:rPr>
-          <w:rFonts w:cs="Arial"/>
-          <w:b w:val="0"/>
-          <w:bCs w:val="0"/>
-          <w:color w:val="000000" w:themeColor="text1"/>
-          <w:lang w:val="en-US"/>
-        </w:rPr>
-        <w:t>takes input quantities as function arguments and that returns the measurand</w:t>
-      </w:r>
-      <w:r>
-        <w:rPr>
-          <w:rFonts w:cs="Arial"/>
-          <w:b w:val="0"/>
-          <w:bCs w:val="0"/>
-          <w:color w:val="000000" w:themeColor="text1"/>
-          <w:lang w:val="en-US"/>
+      <w:proofErr w:type="spellStart"/>
+      <w:r>
+        <w:rPr>
+          <w:rFonts w:cs="Arial"/>
+          <w:b w:val="0"/>
+          <w:bCs w:val="0"/>
+          <w:color w:val="000000" w:themeColor="text1"/>
+        </w:rPr>
+        <w:t>Punpy</w:t>
+      </w:r>
+      <w:proofErr w:type="spellEnd"/>
+      <w:r>
+        <w:rPr>
+          <w:rFonts w:cs="Arial"/>
+          <w:b w:val="0"/>
+          <w:bCs w:val="0"/>
+          <w:color w:val="000000" w:themeColor="text1"/>
+        </w:rPr>
+        <w:t xml:space="preserve"> takes as input the input quantities </w:t>
+      </w:r>
+      <w:r>
+        <w:rPr>
+          <w:rFonts w:cs="Arial"/>
+          <w:b w:val="0"/>
+          <w:bCs w:val="0"/>
+          <w:color w:val="000000" w:themeColor="text1"/>
+        </w:rPr>
+        <w:t xml:space="preserve">together with associated </w:t>
+      </w:r>
+      <w:r>
+        <w:rPr>
+          <w:rFonts w:cs="Arial"/>
+          <w:b w:val="0"/>
+          <w:bCs w:val="0"/>
+          <w:color w:val="000000" w:themeColor="text1"/>
+        </w:rPr>
+        <w:t>uncertainties</w:t>
+      </w:r>
+      <w:r>
+        <w:rPr>
+          <w:rFonts w:cs="Arial"/>
+          <w:b w:val="0"/>
+          <w:bCs w:val="0"/>
+          <w:color w:val="000000" w:themeColor="text1"/>
         </w:rPr>
         <w:t>.</w:t>
       </w:r>
@@ -2820,132 +2926,16 @@
           <w:color w:val="000000" w:themeColor="text1"/>
           <w:shd w:val="clear" w:color="auto" w:fill="F3F3F3"/>
         </w:rPr>
-        <w:t>[Critical]</w:t>
-      </w:r>
-      <w:r>
-        <w:rPr>
-          <w:rFonts w:cs="Arial"/>
-          <w:b w:val="0"/>
-          <w:bCs w:val="0"/>
-          <w:color w:val="000000" w:themeColor="text1"/>
-        </w:rPr>
-        <w:t xml:space="preserve"> </w:t>
-      </w:r>
-      <w:proofErr w:type="spellStart"/>
-      <w:r>
-        <w:rPr>
-          <w:rFonts w:cs="Arial"/>
-          <w:b w:val="0"/>
-          <w:bCs w:val="0"/>
-          <w:color w:val="000000" w:themeColor="text1"/>
-        </w:rPr>
-        <w:t>Punpy</w:t>
-      </w:r>
-      <w:proofErr w:type="spellEnd"/>
-      <w:r>
-        <w:rPr>
-          <w:rFonts w:cs="Arial"/>
-          <w:b w:val="0"/>
-          <w:bCs w:val="0"/>
-          <w:color w:val="000000" w:themeColor="text1"/>
-        </w:rPr>
-        <w:t xml:space="preserve"> takes as input the input quantities </w:t>
-      </w:r>
-      <w:r>
-        <w:rPr>
-          <w:rFonts w:cs="Arial"/>
-          <w:b w:val="0"/>
-          <w:bCs w:val="0"/>
-          <w:color w:val="000000" w:themeColor="text1"/>
-        </w:rPr>
-        <w:t xml:space="preserve">together with associated </w:t>
-      </w:r>
-      <w:r>
-        <w:rPr>
-          <w:rFonts w:cs="Arial"/>
-          <w:b w:val="0"/>
-          <w:bCs w:val="0"/>
-          <w:color w:val="000000" w:themeColor="text1"/>
-        </w:rPr>
-        <w:t>uncertainties</w:t>
-      </w:r>
-      <w:r>
-        <w:rPr>
-          <w:rFonts w:cs="Arial"/>
-          <w:b w:val="0"/>
-          <w:bCs w:val="0"/>
-          <w:color w:val="000000" w:themeColor="text1"/>
-        </w:rPr>
-        <w:t>.</w:t>
-      </w:r>
-    </w:p>
-    <w:p>
-      <w:pPr>
-        <w:pStyle w:val="Heading3"/>
-        <w:rPr>
-          <w:rFonts w:cs="Arial"/>
-          <w:b w:val="0"/>
-          <w:bCs w:val="0"/>
-          <w:color w:val="000000" w:themeColor="text1"/>
-        </w:rPr>
-      </w:pPr>
-      <w:r>
-        <w:rPr>
-          <w:rFonts w:cs="Arial"/>
-          <w:b w:val="0"/>
-          <w:bCs w:val="0"/>
-          <w:color w:val="000000" w:themeColor="text1"/>
-          <w:shd w:val="clear" w:color="auto" w:fill="F3F3F3"/>
-        </w:rPr>
-        <w:t>[</w:t>
-      </w:r>
-      <w:r>
-        <w:rPr>
-          <w:rFonts w:cs="Arial"/>
-          <w:b w:val="0"/>
-          <w:bCs w:val="0"/>
-          <w:color w:val="000000" w:themeColor="text1"/>
-          <w:shd w:val="clear" w:color="auto" w:fill="F3F3F3"/>
-        </w:rPr>
-        <w:t>Mayor</w:t>
-      </w:r>
-      <w:r>
-        <w:rPr>
-          <w:rFonts w:cs="Arial"/>
-          <w:b w:val="0"/>
-          <w:bCs w:val="0"/>
-          <w:color w:val="000000" w:themeColor="text1"/>
-          <w:shd w:val="clear" w:color="auto" w:fill="F3F3F3"/>
-        </w:rPr>
-        <w:t>]</w:t>
-      </w:r>
-      <w:r>
-        <w:rPr>
-          <w:rFonts w:cs="Arial"/>
-          <w:b w:val="0"/>
-          <w:bCs w:val="0"/>
-          <w:color w:val="000000" w:themeColor="text1"/>
-        </w:rPr>
-        <w:t xml:space="preserve"> </w:t>
-      </w:r>
-      <w:r>
-        <w:rPr>
-          <w:rFonts w:cs="Arial"/>
-          <w:b w:val="0"/>
-          <w:bCs w:val="0"/>
-          <w:color w:val="000000" w:themeColor="text1"/>
-        </w:rPr>
-        <w:t xml:space="preserve">It should be possible to use scalars, 1D arrays, 2D arrays and 3D arrays as input </w:t>
-      </w:r>
-      <w:r>
-        <w:rPr>
-          <w:rFonts w:cs="Arial"/>
-          <w:b w:val="0"/>
-          <w:bCs w:val="0"/>
-          <w:color w:val="000000" w:themeColor="text1"/>
-        </w:rPr>
-        <w:lastRenderedPageBreak/>
-        <w:t>quantities (and associated uncertainties).</w:t>
+        <w:t>[Mayor]</w:t>
+      </w:r>
+      <w:r>
+        <w:rPr>
+          <w:rFonts w:cs="Arial"/>
+          <w:b w:val="0"/>
+          <w:bCs w:val="0"/>
+          <w:color w:val="000000" w:themeColor="text1"/>
+        </w:rPr>
+        <w:t xml:space="preserve"> It should be possible to use scalars, 1D arrays, 2D arrays and 3D arrays as input quantities (and associated uncertainties).</w:t>
       </w:r>
     </w:p>
     <w:p>
@@ -3156,9 +3146,9 @@
           <w:color w:val="000000" w:themeColor="text1"/>
         </w:rPr>
       </w:pPr>
-      <w:bookmarkStart w:id="20" w:name="_Toc143952736"/>
-      <w:bookmarkStart w:id="21" w:name="_Toc143953820"/>
-      <w:bookmarkStart w:id="22" w:name="_Toc144034975"/>
+      <w:bookmarkStart w:id="21" w:name="_Toc143952736"/>
+      <w:bookmarkStart w:id="22" w:name="_Toc143953820"/>
+      <w:bookmarkStart w:id="23" w:name="_Toc144034975"/>
       <w:r>
         <w:rPr>
           <w:rFonts w:cs="Arial"/>
@@ -3178,9 +3168,9 @@
         </w:rPr>
         <w:t xml:space="preserve"> </w:t>
       </w:r>
-      <w:bookmarkEnd w:id="20"/>
       <w:bookmarkEnd w:id="21"/>
       <w:bookmarkEnd w:id="22"/>
+      <w:bookmarkEnd w:id="23"/>
       <w:r>
         <w:rPr>
           <w:rFonts w:cs="Arial"/>
@@ -3627,10 +3617,7 @@
         <w:t>The MC method can take up loads of memory when processing lots of repeated measurements at the same time. There should be an option that allows to reduce the memory requirements by processing repeated measurements separately.</w:t>
       </w:r>
     </w:p>
-    <w:p>
-      <w:bookmarkStart w:id="23" w:name="_GoBack"/>
-      <w:bookmarkEnd w:id="23"/>
-    </w:p>
+    <w:p/>
     <w:p/>
     <w:p>
       <w:pPr>
@@ -3906,6 +3893,7 @@
         <w:rPr>
           <w:color w:val="000000" w:themeColor="text1"/>
         </w:rPr>
+        <w:lastRenderedPageBreak/>
         <w:t>Maintenance</w:t>
       </w:r>
       <w:r>
@@ -4074,7 +4062,6 @@
           <w:rFonts w:eastAsiaTheme="minorHAnsi" w:cs="Arial"/>
           <w:color w:val="000000" w:themeColor="text1"/>
         </w:rPr>
-        <w:lastRenderedPageBreak/>
         <w:t>Design and construction limitations/constraints</w:t>
       </w:r>
       <w:r>
@@ -6333,6 +6320,7 @@
   <w:style w:type="character" w:default="1" w:styleId="DefaultParagraphFont">
     <w:name w:val="Default Paragraph Font"/>
     <w:uiPriority w:val="1"/>
+    <w:semiHidden/>
     <w:unhideWhenUsed/>
   </w:style>
   <w:style w:type="table" w:default="1" w:styleId="TableNormal">
@@ -6958,12 +6946,9 @@
 </file>
 
 <file path=customXml/item1.xml><?xml version="1.0" encoding="utf-8"?>
-<?mso-contentType ?>
-<FormTemplates xmlns="http://schemas.microsoft.com/sharepoint/v3/contenttype/forms">
-  <Display>DocumentLibraryForm</Display>
-  <Edit>DocumentLibraryForm</Edit>
-  <New>DocumentLibraryForm</New>
-</FormTemplates>
+<p:properties xmlns:p="http://schemas.microsoft.com/office/2006/metadata/properties" xmlns:xsi="http://www.w3.org/2001/XMLSchema-instance" xmlns:pc="http://schemas.microsoft.com/office/infopath/2007/PartnerControls">
+  <documentManagement/>
+</p:properties>
 </file>
 
 <file path=customXml/item2.xml><?xml version="1.0" encoding="utf-8"?>
@@ -7184,15 +7169,19 @@
 </file>
 
 <file path=customXml/item3.xml><?xml version="1.0" encoding="utf-8"?>
-<p:properties xmlns:p="http://schemas.microsoft.com/office/2006/metadata/properties" xmlns:xsi="http://www.w3.org/2001/XMLSchema-instance" xmlns:pc="http://schemas.microsoft.com/office/infopath/2007/PartnerControls">
-  <documentManagement/>
-</p:properties>
+<?mso-contentType ?>
+<FormTemplates xmlns="http://schemas.microsoft.com/sharepoint/v3/contenttype/forms">
+  <Display>DocumentLibraryForm</Display>
+  <Edit>DocumentLibraryForm</Edit>
+  <New>DocumentLibraryForm</New>
+</FormTemplates>
 </file>
 
 <file path=customXml/itemProps1.xml><?xml version="1.0" encoding="utf-8"?>
-<ds:datastoreItem xmlns:ds="http://schemas.openxmlformats.org/officeDocument/2006/customXml" ds:itemID="{486DDB34-CE7B-435F-9FCA-D45A5AD28337}">
+<ds:datastoreItem xmlns:ds="http://schemas.openxmlformats.org/officeDocument/2006/customXml" ds:itemID="{26BE6D6A-B531-4609-BB00-F52D88A684F2}">
   <ds:schemaRefs>
-    <ds:schemaRef ds:uri="http://schemas.microsoft.com/sharepoint/v3/contenttype/forms"/>
+    <ds:schemaRef ds:uri="http://schemas.microsoft.com/office/2006/metadata/properties"/>
+    <ds:schemaRef ds:uri="http://schemas.microsoft.com/office/infopath/2007/PartnerControls"/>
   </ds:schemaRefs>
 </ds:datastoreItem>
 </file>
@@ -7217,10 +7206,9 @@
 </file>
 
 <file path=customXml/itemProps3.xml><?xml version="1.0" encoding="utf-8"?>
-<ds:datastoreItem xmlns:ds="http://schemas.openxmlformats.org/officeDocument/2006/customXml" ds:itemID="{26BE6D6A-B531-4609-BB00-F52D88A684F2}">
+<ds:datastoreItem xmlns:ds="http://schemas.openxmlformats.org/officeDocument/2006/customXml" ds:itemID="{486DDB34-CE7B-435F-9FCA-D45A5AD28337}">
   <ds:schemaRefs>
-    <ds:schemaRef ds:uri="http://schemas.microsoft.com/office/2006/metadata/properties"/>
-    <ds:schemaRef ds:uri="http://schemas.microsoft.com/office/infopath/2007/PartnerControls"/>
+    <ds:schemaRef ds:uri="http://schemas.microsoft.com/sharepoint/v3/contenttype/forms"/>
   </ds:schemaRefs>
 </ds:datastoreItem>
 </file>
</xml_diff>